<commit_message>
Added Submission File and Output Files
</commit_message>
<xml_diff>
--- a/Report.docx
+++ b/Report.docx
@@ -128,7 +128,15 @@
     </w:p>
     <w:p>
       <w:r>
-        <w:t>After running the analysis application on the scale-free networks generated using the application above for 3, 20, 50, 100, 150, 200, 300, 500, and 2000 nodes, the diameter vs. node count graph is generated and shown below:</w:t>
+        <w:t>After running the analysis application on the scale-free networks generated using the application above for 3, 20, 50, 100, 150, 200, 300, 500, and 2000 nodes, the diameter vs. node count graph is generated and shown below</w:t>
+      </w:r>
+      <w:r>
+        <w:t xml:space="preserve"> (Raw data and graph see part2.xlsx)</w:t>
+      </w:r>
+      <w:bookmarkStart w:id="0" w:name="_GoBack"/>
+      <w:bookmarkEnd w:id="0"/>
+      <w:r>
+        <w:t>:</w:t>
       </w:r>
     </w:p>
     <w:p>
@@ -156,15 +164,7 @@
     </w:p>
     <w:p>
       <w:r>
-        <w:t xml:space="preserve">As shown in the graph above, the diameter rises very slowly as node count increases. Upon inspecting literal resources, Cohen and Havlin (2003) stated that the diameter is linearly related to log </w:t>
-      </w:r>
-      <w:proofErr w:type="spellStart"/>
-      <w:r>
-        <w:t>log</w:t>
-      </w:r>
-      <w:proofErr w:type="spellEnd"/>
-      <w:r>
-        <w:t xml:space="preserve"> (node count) when node count is large.</w:t>
+        <w:t>As shown in the graph above, the diameter rises very slowly as node count increases. Upon inspecting literal resources, Cohen and Havlin (2003) stated that the diameter is linearly related to log log (node count) when node count is large.</w:t>
       </w:r>
     </w:p>
     <w:p/>
@@ -172,15 +172,7 @@
     <w:p>
       <w:r>
         <w:lastRenderedPageBreak/>
-        <w:t xml:space="preserve">Below is the plot of graph diameter vs log </w:t>
-      </w:r>
-      <w:proofErr w:type="spellStart"/>
-      <w:r>
-        <w:t>log</w:t>
-      </w:r>
-      <w:proofErr w:type="spellEnd"/>
-      <w:r>
-        <w:t xml:space="preserve"> (Node Count), which shows a linear relationship with R</w:t>
+        <w:t>Below is the plot of graph diameter vs log log (Node Count), which shows a linear relationship with R</w:t>
       </w:r>
       <w:r>
         <w:rPr>
@@ -221,10 +213,7 @@
         </w:drawing>
       </w:r>
     </w:p>
-    <w:p>
-      <w:bookmarkStart w:id="0" w:name="_GoBack"/>
-      <w:bookmarkEnd w:id="0"/>
-    </w:p>
+    <w:p/>
     <w:p/>
     <w:p>
       <w:r>
@@ -233,15 +222,7 @@
     </w:p>
     <w:p>
       <w:r>
-        <w:t xml:space="preserve">Cohen, R., &amp; Havlin, S. (2003). Scale-Free Networks Are </w:t>
-      </w:r>
-      <w:proofErr w:type="spellStart"/>
-      <w:r>
-        <w:t>Ultrasmall</w:t>
-      </w:r>
-      <w:proofErr w:type="spellEnd"/>
-      <w:r>
-        <w:t xml:space="preserve">. </w:t>
+        <w:t xml:space="preserve">Cohen, R., &amp; Havlin, S. (2003). Scale-Free Networks Are Ultrasmall. </w:t>
       </w:r>
       <w:r>
         <w:rPr>

</xml_diff>